<commit_message>
Structure of documents, minor language corrections, PDF-s added.
</commit_message>
<xml_diff>
--- a/Documentation/RequirementsAnalysis.docx
+++ b/Documentation/RequirementsAnalysis.docx
@@ -10,6 +10,8 @@
           <w:lang w:val="en-GB"/>
         </w:rPr>
       </w:pPr>
+      <w:bookmarkStart w:id="0" w:name="_GoBack"/>
+      <w:bookmarkEnd w:id="0"/>
       <w:r>
         <w:rPr>
           <w:lang w:val="en-GB"/>
@@ -1569,8 +1571,6 @@
         </w:rPr>
         <w:br w:type="page"/>
       </w:r>
-      <w:bookmarkStart w:id="0" w:name="_GoBack"/>
-      <w:bookmarkEnd w:id="0"/>
     </w:p>
     <w:p>
       <w:pPr>
@@ -4789,7 +4789,7 @@
 </file>
 
 <file path=customXml/itemProps1.xml><?xml version="1.0" encoding="utf-8"?>
-<ds:datastoreItem xmlns:ds="http://schemas.openxmlformats.org/officeDocument/2006/customXml" ds:itemID="{AC4BCDE7-E86D-42D6-A7B3-5A7CBED35B70}">
+<ds:datastoreItem xmlns:ds="http://schemas.openxmlformats.org/officeDocument/2006/customXml" ds:itemID="{337B2C60-508F-4D9F-B8B7-E5BD015C111A}">
   <ds:schemaRefs>
     <ds:schemaRef ds:uri="http://schemas.openxmlformats.org/officeDocument/2006/bibliography"/>
   </ds:schemaRefs>

</xml_diff>

<commit_message>
clockwise corrected to anti-clockwise in all documents
</commit_message>
<xml_diff>
--- a/Documentation/RequirementsAnalysis.docx
+++ b/Documentation/RequirementsAnalysis.docx
@@ -2142,7 +2142,19 @@
         <w:rPr>
           <w:lang w:val="en-GB"/>
         </w:rPr>
-        <w:t>All counters are redistributed to other pits in clockwise direction.</w:t>
+        <w:t xml:space="preserve">All counters are redistributed to other pits in </w:t>
+      </w:r>
+      <w:r>
+        <w:rPr>
+          <w:lang w:val="en-GB"/>
+        </w:rPr>
+        <w:t>anti-</w:t>
+      </w:r>
+      <w:r>
+        <w:rPr>
+          <w:lang w:val="en-GB"/>
+        </w:rPr>
+        <w:t>clockwise direction.</w:t>
       </w:r>
     </w:p>
     <w:p>
@@ -2842,7 +2854,7 @@
               </w14:shadow>
               <w14:numForm w14:val="oldStyle"/>
             </w:rPr>
-            <w:t>3</w:t>
+            <w:t>2</w:t>
           </w:r>
           <w:r>
             <w:rPr>
@@ -4789,7 +4801,7 @@
 </file>
 
 <file path=customXml/itemProps1.xml><?xml version="1.0" encoding="utf-8"?>
-<ds:datastoreItem xmlns:ds="http://schemas.openxmlformats.org/officeDocument/2006/customXml" ds:itemID="{337B2C60-508F-4D9F-B8B7-E5BD015C111A}">
+<ds:datastoreItem xmlns:ds="http://schemas.openxmlformats.org/officeDocument/2006/customXml" ds:itemID="{3B2C818E-0C9D-488A-BE52-1F71028A38D6}">
   <ds:schemaRefs>
     <ds:schemaRef ds:uri="http://schemas.openxmlformats.org/officeDocument/2006/bibliography"/>
   </ds:schemaRefs>

</xml_diff>